<commit_message>
Hello Aya added notes
</commit_message>
<xml_diff>
--- a/AWSccpnotes.docx
+++ b/AWSccpnotes.docx
@@ -3766,6 +3766,30 @@
           <w:szCs w:val="21"/>
         </w:rPr>
         <w:t>Yes “hello world” &gt;&gt; largetest.txt – This cmd will generate large size text file by saving the same line so many times.</w:t>
+      </w:r>
+    </w:p>
+    <w:p>
+      <w:pPr>
+        <w:pStyle w:val="ListParagraph"/>
+        <w:numPr>
+          <w:ilvl w:val="0"/>
+          <w:numId w:val="4"/>
+        </w:numPr>
+        <w:rPr>
+          <w:rFonts w:ascii="Roboto" w:hAnsi="Roboto"/>
+          <w:color w:val="FF0000"/>
+          <w:sz w:val="21"/>
+          <w:szCs w:val="21"/>
+        </w:rPr>
+      </w:pPr>
+      <w:r>
+        <w:rPr>
+          <w:rFonts w:ascii="Roboto" w:hAnsi="Roboto"/>
+          <w:color w:val="FF0000"/>
+          <w:sz w:val="21"/>
+          <w:szCs w:val="21"/>
+        </w:rPr>
+        <w:t>It’s me Arnab.</w:t>
       </w:r>
     </w:p>
     <w:p>

</xml_diff>